<commit_message>
Update for Part 7
</commit_message>
<xml_diff>
--- a/Week1/PellicciaJohnGitTutorial-05-29-2019.docx
+++ b/Week1/PellicciaJohnGitTutorial-05-29-2019.docx
@@ -345,7 +345,7 @@
           <v:shape id="_x0000_i1025" type="#_x0000_t75" style="width:75.75pt;height:49.5pt" o:ole="">
             <v:imagedata r:id="rId6" o:title=""/>
           </v:shape>
-          <o:OLEObject Type="Embed" ProgID="Word.Document.12" ShapeID="_x0000_i1025" DrawAspect="Icon" ObjectID="_1620764229" r:id="rId7">
+          <o:OLEObject Type="Embed" ProgID="Word.Document.12" ShapeID="_x0000_i1025" DrawAspect="Icon" ObjectID="_1620764380" r:id="rId7">
             <o:FieldCodes>\s</o:FieldCodes>
           </o:OLEObject>
         </w:object>
@@ -945,34 +945,244 @@
     </w:p>
     <w:p>
       <w:pPr>
-        <w:ind w:left="1170" w:hanging="270"/>
-        <w:rPr>
-          <w:rFonts w:cstheme="minorHAnsi"/>
-        </w:rPr>
-      </w:pPr>
-    </w:p>
-    <w:p>
-      <w:pPr>
-        <w:rPr>
-          <w:rFonts w:cstheme="minorHAnsi"/>
-        </w:rPr>
-      </w:pPr>
-    </w:p>
-    <w:p>
-      <w:pPr>
-        <w:rPr>
-          <w:rFonts w:cstheme="minorHAnsi"/>
-        </w:rPr>
-      </w:pPr>
-    </w:p>
-    <w:p>
-      <w:pPr>
+        <w:jc w:val="both"/>
+        <w:rPr>
+          <w:rFonts w:cstheme="minorHAnsi"/>
+        </w:rPr>
+      </w:pPr>
+    </w:p>
+    <w:p>
+      <w:pPr>
+        <w:jc w:val="both"/>
+        <w:rPr>
+          <w:rFonts w:cstheme="minorHAnsi"/>
+        </w:rPr>
+      </w:pPr>
+    </w:p>
+    <w:p>
+      <w:pPr>
+        <w:rPr>
+          <w:rFonts w:cstheme="minorHAnsi"/>
+        </w:rPr>
+      </w:pPr>
+      <w:r>
+        <w:rPr>
+          <w:rFonts w:cstheme="minorHAnsi"/>
+        </w:rPr>
+        <w:t xml:space="preserve">Part 7 </w:t>
+      </w:r>
+    </w:p>
+    <w:p>
+      <w:pPr>
+        <w:pStyle w:val="ListParagraph"/>
+        <w:numPr>
+          <w:ilvl w:val="0"/>
+          <w:numId w:val="2"/>
+        </w:numPr>
+        <w:rPr>
+          <w:rFonts w:cstheme="minorHAnsi"/>
+        </w:rPr>
+      </w:pPr>
+      <w:r>
+        <w:rPr>
+          <w:rFonts w:cstheme="minorHAnsi"/>
+        </w:rPr>
+        <w:t xml:space="preserve">Fork the courses from the </w:t>
+      </w:r>
+      <w:proofErr w:type="spellStart"/>
+      <w:r>
+        <w:rPr>
+          <w:rFonts w:cstheme="minorHAnsi"/>
+        </w:rPr>
+        <w:t>paceunivercity</w:t>
+      </w:r>
+      <w:proofErr w:type="spellEnd"/>
+      <w:r>
+        <w:rPr>
+          <w:rFonts w:cstheme="minorHAnsi"/>
+        </w:rPr>
+        <w:t xml:space="preserve"> repo</w:t>
+      </w:r>
+    </w:p>
+    <w:p>
+      <w:pPr>
+        <w:pStyle w:val="ListParagraph"/>
+        <w:numPr>
+          <w:ilvl w:val="0"/>
+          <w:numId w:val="2"/>
+        </w:numPr>
+        <w:rPr>
+          <w:rFonts w:cstheme="minorHAnsi"/>
+        </w:rPr>
+      </w:pPr>
+      <w:r>
+        <w:rPr>
+          <w:rFonts w:cstheme="minorHAnsi"/>
+        </w:rPr>
+        <w:t xml:space="preserve">Git clone </w:t>
+      </w:r>
+      <w:hyperlink r:id="rId10" w:history="1">
+        <w:r>
+          <w:rPr>
+            <w:rStyle w:val="Hyperlink"/>
+            <w:rFonts w:cstheme="minorHAnsi"/>
+          </w:rPr>
+          <w:t>https://github.com/jtp098/courses.git</w:t>
+        </w:r>
+      </w:hyperlink>
+      <w:r>
+        <w:rPr>
+          <w:rFonts w:cstheme="minorHAnsi"/>
+        </w:rPr>
+        <w:t xml:space="preserve"> to my local machine </w:t>
+      </w:r>
+    </w:p>
+    <w:p>
+      <w:pPr>
+        <w:pStyle w:val="ListParagraph"/>
+        <w:numPr>
+          <w:ilvl w:val="0"/>
+          <w:numId w:val="2"/>
+        </w:numPr>
+        <w:rPr>
+          <w:rFonts w:cstheme="minorHAnsi"/>
+        </w:rPr>
+      </w:pPr>
+      <w:r>
+        <w:rPr>
+          <w:rFonts w:cstheme="minorHAnsi"/>
+        </w:rPr>
+        <w:t>Cd to the new directory</w:t>
+      </w:r>
+    </w:p>
+    <w:p>
+      <w:pPr>
+        <w:pStyle w:val="ListParagraph"/>
+        <w:numPr>
+          <w:ilvl w:val="0"/>
+          <w:numId w:val="2"/>
+        </w:numPr>
+        <w:rPr>
+          <w:rFonts w:cstheme="minorHAnsi"/>
+        </w:rPr>
+      </w:pPr>
+      <w:r>
+        <w:rPr>
+          <w:rFonts w:cstheme="minorHAnsi"/>
+        </w:rPr>
+        <w:t>Update the README</w:t>
+      </w:r>
+    </w:p>
+    <w:p>
+      <w:pPr>
+        <w:pStyle w:val="ListParagraph"/>
+        <w:numPr>
+          <w:ilvl w:val="0"/>
+          <w:numId w:val="2"/>
+        </w:numPr>
+        <w:rPr>
+          <w:rFonts w:cstheme="minorHAnsi"/>
+        </w:rPr>
+      </w:pPr>
+      <w:r>
+        <w:rPr>
+          <w:rFonts w:cstheme="minorHAnsi"/>
+        </w:rPr>
+        <w:t>git add README.md</w:t>
+      </w:r>
+    </w:p>
+    <w:p>
+      <w:pPr>
+        <w:pStyle w:val="ListParagraph"/>
+        <w:numPr>
+          <w:ilvl w:val="0"/>
+          <w:numId w:val="2"/>
+        </w:numPr>
+        <w:rPr>
+          <w:rFonts w:cstheme="minorHAnsi"/>
+        </w:rPr>
+      </w:pPr>
+      <w:r>
+        <w:rPr>
+          <w:rFonts w:cstheme="minorHAnsi"/>
+        </w:rPr>
+        <w:t>git commit -m "Adding name"</w:t>
+      </w:r>
+    </w:p>
+    <w:p>
+      <w:pPr>
+        <w:pStyle w:val="ListParagraph"/>
+        <w:numPr>
+          <w:ilvl w:val="0"/>
+          <w:numId w:val="2"/>
+        </w:numPr>
+        <w:rPr>
+          <w:rFonts w:cstheme="minorHAnsi"/>
+        </w:rPr>
+      </w:pPr>
+      <w:r>
+        <w:rPr>
+          <w:rFonts w:cstheme="minorHAnsi"/>
+        </w:rPr>
+        <w:t>git push -u origin master</w:t>
+      </w:r>
+    </w:p>
+    <w:p>
+      <w:pPr>
+        <w:pStyle w:val="ListParagraph"/>
+        <w:numPr>
+          <w:ilvl w:val="0"/>
+          <w:numId w:val="2"/>
+        </w:numPr>
+        <w:rPr>
+          <w:rFonts w:cstheme="minorHAnsi"/>
+        </w:rPr>
+      </w:pPr>
+      <w:r>
+        <w:rPr>
+          <w:rFonts w:cstheme="minorHAnsi"/>
+        </w:rPr>
+        <w:t>create a pull request for pace courses and the fork with the changes</w:t>
+      </w:r>
+    </w:p>
+    <w:p>
+      <w:pPr>
+        <w:jc w:val="both"/>
         <w:rPr>
           <w:rFonts w:cstheme="minorHAnsi"/>
         </w:rPr>
       </w:pPr>
       <w:bookmarkStart w:id="2" w:name="_GoBack"/>
       <w:bookmarkEnd w:id="2"/>
+    </w:p>
+    <w:p>
+      <w:pPr>
+        <w:ind w:left="1170" w:hanging="270"/>
+        <w:rPr>
+          <w:rFonts w:cstheme="minorHAnsi"/>
+        </w:rPr>
+      </w:pPr>
+    </w:p>
+    <w:p>
+      <w:pPr>
+        <w:rPr>
+          <w:rFonts w:cstheme="minorHAnsi"/>
+        </w:rPr>
+      </w:pPr>
+    </w:p>
+    <w:p>
+      <w:pPr>
+        <w:rPr>
+          <w:rFonts w:cstheme="minorHAnsi"/>
+        </w:rPr>
+      </w:pPr>
+    </w:p>
+    <w:p>
+      <w:pPr>
+        <w:rPr>
+          <w:rFonts w:cstheme="minorHAnsi"/>
+        </w:rPr>
+      </w:pPr>
     </w:p>
     <w:sectPr>
       <w:pgSz w:w="12240" w:h="15840"/>

</xml_diff>